<commit_message>
auto commit 21       20241021 015832
</commit_message>
<xml_diff>
--- a/src/workflows/EntregaFinal/Instructivo.docx
+++ b/src/workflows/EntregaFinal/Instructivo.docx
@@ -248,8 +248,9 @@
       </w:pPr>
       <w:r>
         <w:rPr>
-          <w:sz w:val="30"/>
-          <w:szCs w:val="30"/>
+          <w:rFonts w:ascii="Caladea" w:hAnsi="Caladea"/>
+          <w:sz w:val="28"/>
+          <w:szCs w:val="28"/>
         </w:rPr>
       </w:r>
     </w:p>
@@ -300,77 +301,78 @@
           <w:sz w:val="28"/>
           <w:szCs w:val="28"/>
         </w:rPr>
-        <w:t xml:space="preserve">, abrir el archivo "919vf_workflow_SEMI_f202109_conc.R" </w:t>
-      </w:r>
-      <w:r>
-        <w:rPr>
-          <w:rFonts w:ascii="Caladea" w:hAnsi="Caladea"/>
-          <w:sz w:val="28"/>
-          <w:szCs w:val="28"/>
-        </w:rPr>
-        <w:t>y</w:t>
-      </w:r>
-      <w:r>
-        <w:rPr>
-          <w:rFonts w:ascii="Caladea" w:hAnsi="Caladea"/>
-          <w:sz w:val="28"/>
-          <w:szCs w:val="28"/>
-        </w:rPr>
-        <w:t xml:space="preserve"> ejecutarlo.</w:t>
-      </w:r>
-    </w:p>
-    <w:p>
-      <w:pPr>
-        <w:pStyle w:val="Normal"/>
-        <w:bidi w:val="0"/>
-        <w:jc w:val="start"/>
-        <w:rPr>
-          <w:rFonts w:ascii="Caladea" w:hAnsi="Caladea"/>
-          <w:sz w:val="28"/>
-          <w:szCs w:val="28"/>
-        </w:rPr>
-      </w:pPr>
-      <w:r>
-        <w:rPr>
-          <w:sz w:val="30"/>
-          <w:szCs w:val="30"/>
-        </w:rPr>
-      </w:r>
-    </w:p>
-    <w:p>
-      <w:pPr>
-        <w:pStyle w:val="Normal"/>
-        <w:bidi w:val="0"/>
-        <w:jc w:val="start"/>
-        <w:rPr>
-          <w:rFonts w:ascii="Caladea" w:hAnsi="Caladea"/>
-          <w:sz w:val="28"/>
-          <w:szCs w:val="28"/>
-        </w:rPr>
-      </w:pPr>
-      <w:r>
-        <w:rPr>
-          <w:rFonts w:ascii="Caladea" w:hAnsi="Caladea"/>
-          <w:sz w:val="28"/>
-          <w:szCs w:val="28"/>
-        </w:rPr>
-        <w:t>3. Una vez finalizado el workflow, y habiéndose generado todas las subidas a Kaggle, entre sus submissions, elegir para la entrega final el modelo "KA-</w:t>
-      </w:r>
-      <w:r>
-        <w:rPr>
-          <w:rFonts w:ascii="Caladea" w:hAnsi="Caladea"/>
-          <w:sz w:val="28"/>
-          <w:szCs w:val="28"/>
-        </w:rPr>
-        <w:t>xxxx</w:t>
-      </w:r>
-      <w:r>
-        <w:rPr>
-          <w:rFonts w:ascii="Caladea" w:hAnsi="Caladea"/>
-          <w:sz w:val="28"/>
-          <w:szCs w:val="28"/>
-        </w:rPr>
-        <w:t>_01_050_r1_01800".</w:t>
+        <w:t>, abrir el archivo "919vf</w:t>
+      </w:r>
+      <w:r>
+        <w:rPr>
+          <w:rFonts w:ascii="Caladea" w:hAnsi="Caladea"/>
+          <w:sz w:val="28"/>
+          <w:szCs w:val="28"/>
+        </w:rPr>
+        <w:t>2</w:t>
+      </w:r>
+      <w:r>
+        <w:rPr>
+          <w:rFonts w:ascii="Caladea" w:hAnsi="Caladea"/>
+          <w:sz w:val="28"/>
+          <w:szCs w:val="28"/>
+        </w:rPr>
+        <w:t>_workflow_SEMI_f202109_conc.R" y ejecutarlo.</w:t>
+      </w:r>
+    </w:p>
+    <w:p>
+      <w:pPr>
+        <w:pStyle w:val="Normal"/>
+        <w:bidi w:val="0"/>
+        <w:jc w:val="start"/>
+        <w:rPr>
+          <w:rFonts w:ascii="Caladea" w:hAnsi="Caladea"/>
+          <w:sz w:val="28"/>
+          <w:szCs w:val="28"/>
+        </w:rPr>
+      </w:pPr>
+      <w:r>
+        <w:rPr>
+          <w:rFonts w:ascii="Caladea" w:hAnsi="Caladea"/>
+          <w:sz w:val="28"/>
+          <w:szCs w:val="28"/>
+        </w:rPr>
+      </w:r>
+    </w:p>
+    <w:p>
+      <w:pPr>
+        <w:pStyle w:val="Normal"/>
+        <w:bidi w:val="0"/>
+        <w:jc w:val="start"/>
+        <w:rPr>
+          <w:rFonts w:ascii="Caladea" w:hAnsi="Caladea"/>
+          <w:sz w:val="28"/>
+          <w:szCs w:val="28"/>
+        </w:rPr>
+      </w:pPr>
+      <w:r>
+        <w:rPr>
+          <w:rFonts w:ascii="Caladea" w:hAnsi="Caladea"/>
+          <w:sz w:val="28"/>
+          <w:szCs w:val="28"/>
+        </w:rPr>
+        <w:t>3. Una vez finalizado el workflow, y habiéndose generado todas las subidas a Kaggle, entre sus submissions, elegir para la entrega final el modelo "KA-xxxx_01_050_r1_01</w:t>
+      </w:r>
+      <w:r>
+        <w:rPr>
+          <w:rFonts w:ascii="Caladea" w:hAnsi="Caladea"/>
+          <w:sz w:val="28"/>
+          <w:szCs w:val="28"/>
+        </w:rPr>
+        <w:t>7</w:t>
+      </w:r>
+      <w:r>
+        <w:rPr>
+          <w:rFonts w:ascii="Caladea" w:hAnsi="Caladea"/>
+          <w:sz w:val="28"/>
+          <w:szCs w:val="28"/>
+        </w:rPr>
+        <w:t>00".</w:t>
       </w:r>
     </w:p>
     <w:sectPr>
@@ -380,6 +382,7 @@
       <w:pgNumType w:fmt="decimal"/>
       <w:formProt w:val="false"/>
       <w:textDirection w:val="lrTb"/>
+      <w:docGrid w:type="default" w:linePitch="100" w:charSpace="0"/>
     </w:sectPr>
   </w:body>
 </w:document>
@@ -399,7 +402,6 @@
     </w:rPrDefault>
     <w:pPrDefault>
       <w:pPr>
-        <w:widowControl/>
         <w:suppressAutoHyphens w:val="true"/>
       </w:pPr>
     </w:pPrDefault>
@@ -409,7 +411,10 @@
     <w:qFormat/>
     <w:pPr>
       <w:widowControl/>
+      <w:suppressAutoHyphens w:val="true"/>
       <w:bidi w:val="0"/>
+      <w:spacing w:before="0" w:after="0"/>
+      <w:jc w:val="start"/>
     </w:pPr>
     <w:rPr>
       <w:rFonts w:ascii="Liberation Serif" w:hAnsi="Liberation Serif" w:eastAsia="Noto Serif CJK SC" w:cs="Noto Sans Devanagari"/>

</xml_diff>